<commit_message>
Update major project publication paper.docx
</commit_message>
<xml_diff>
--- a/DOCMAIN/major project publication paper.docx
+++ b/DOCMAIN/major project publication paper.docx
@@ -57,15 +57,7 @@
         <w:t>2</w:t>
       </w:r>
       <w:r>
-        <w:t xml:space="preserve"> Shaikh </w:t>
-      </w:r>
-      <w:proofErr w:type="spellStart"/>
-      <w:r>
-        <w:t>Mudasser</w:t>
-      </w:r>
-      <w:proofErr w:type="spellEnd"/>
-      <w:r>
-        <w:t xml:space="preserve"> Ali</w:t>
+        <w:t xml:space="preserve"> Shaikh Mudasser Ali</w:t>
       </w:r>
       <w:r>
         <w:t>,</w:t>
@@ -92,13 +84,8 @@
         </w:rPr>
         <w:t xml:space="preserve"> </w:t>
       </w:r>
-      <w:proofErr w:type="spellStart"/>
-      <w:r>
-        <w:t>Baquir</w:t>
-      </w:r>
-      <w:proofErr w:type="spellEnd"/>
-      <w:r>
-        <w:t xml:space="preserve"> Sayed,</w:t>
+      <w:r>
+        <w:t>Baquir Sayed,</w:t>
       </w:r>
       <w:r>
         <w:rPr>
@@ -114,15 +101,7 @@
         <w:t>4</w:t>
       </w:r>
       <w:r>
-        <w:t xml:space="preserve"> Siddiqui </w:t>
-      </w:r>
-      <w:proofErr w:type="spellStart"/>
-      <w:r>
-        <w:t>Adaab</w:t>
-      </w:r>
-      <w:proofErr w:type="spellEnd"/>
-      <w:r>
-        <w:t xml:space="preserve"> Husain</w:t>
+        <w:t xml:space="preserve"> Siddiqui Adaab Husain</w:t>
       </w:r>
     </w:p>
     <w:p>
@@ -163,7 +142,6 @@
         </w:rPr>
         <w:t xml:space="preserve"> </w:t>
       </w:r>
-      <w:proofErr w:type="gramStart"/>
       <w:r>
         <w:rPr>
           <w:sz w:val="20"/>
@@ -174,34 +152,13 @@
         <w:rPr>
           <w:sz w:val="20"/>
         </w:rPr>
-        <w:t xml:space="preserve"> :</w:t>
-      </w:r>
-      <w:proofErr w:type="gramEnd"/>
+        <w:t xml:space="preserve"> : </w:t>
+      </w:r>
       <w:r>
         <w:rPr>
           <w:sz w:val="20"/>
         </w:rPr>
-        <w:t xml:space="preserve"> </w:t>
-      </w:r>
-      <w:r>
-        <w:rPr>
-          <w:sz w:val="20"/>
-        </w:rPr>
-        <w:t xml:space="preserve">Prof. </w:t>
-      </w:r>
-      <w:proofErr w:type="spellStart"/>
-      <w:r>
-        <w:rPr>
-          <w:sz w:val="20"/>
-        </w:rPr>
-        <w:t>Shiburaj</w:t>
-      </w:r>
-      <w:proofErr w:type="spellEnd"/>
-      <w:r>
-        <w:rPr>
-          <w:sz w:val="20"/>
-        </w:rPr>
-        <w:t xml:space="preserve"> Pappu</w:t>
+        <w:t>Prof. Shiburaj Pappu</w:t>
       </w:r>
     </w:p>
     <w:p>
@@ -394,108 +351,12 @@
         <w:rPr>
           <w:noProof/>
         </w:rPr>
-        <mc:AlternateContent>
-          <mc:Choice Requires="wps">
-            <w:drawing>
-              <wp:anchor distT="0" distB="0" distL="0" distR="0" simplePos="0" relativeHeight="251661312" behindDoc="1" locked="0" layoutInCell="1" allowOverlap="1" wp14:anchorId="2F58FAE4" wp14:editId="16D1BD62">
-                <wp:simplePos x="0" y="0"/>
-                <wp:positionH relativeFrom="page">
-                  <wp:posOffset>445135</wp:posOffset>
-                </wp:positionH>
-                <wp:positionV relativeFrom="paragraph">
-                  <wp:posOffset>186690</wp:posOffset>
-                </wp:positionV>
-                <wp:extent cx="5928360" cy="1270"/>
-                <wp:effectExtent l="0" t="0" r="0" b="0"/>
-                <wp:wrapTopAndBottom/>
-                <wp:docPr id="1435674932" name="Freeform 2"/>
-                <wp:cNvGraphicFramePr>
-                  <a:graphicFrameLocks xmlns:a="http://schemas.openxmlformats.org/drawingml/2006/main"/>
-                </wp:cNvGraphicFramePr>
-                <a:graphic xmlns:a="http://schemas.openxmlformats.org/drawingml/2006/main">
-                  <a:graphicData uri="http://schemas.microsoft.com/office/word/2010/wordprocessingShape">
-                    <wps:wsp>
-                      <wps:cNvSpPr>
-                        <a:spLocks/>
-                      </wps:cNvSpPr>
-                      <wps:spPr bwMode="auto">
-                        <a:xfrm>
-                          <a:off x="0" y="0"/>
-                          <a:ext cx="5928360" cy="1270"/>
-                        </a:xfrm>
-                        <a:custGeom>
-                          <a:avLst/>
-                          <a:gdLst>
-                            <a:gd name="T0" fmla="+- 0 701 701"/>
-                            <a:gd name="T1" fmla="*/ T0 w 9336"/>
-                            <a:gd name="T2" fmla="+- 0 10036 701"/>
-                            <a:gd name="T3" fmla="*/ T2 w 9336"/>
-                          </a:gdLst>
-                          <a:ahLst/>
-                          <a:cxnLst>
-                            <a:cxn ang="0">
-                              <a:pos x="T1" y="0"/>
-                            </a:cxn>
-                            <a:cxn ang="0">
-                              <a:pos x="T3" y="0"/>
-                            </a:cxn>
-                          </a:cxnLst>
-                          <a:rect l="0" t="0" r="r" b="b"/>
-                          <a:pathLst>
-                            <a:path w="9336">
-                              <a:moveTo>
-                                <a:pt x="0" y="0"/>
-                              </a:moveTo>
-                              <a:lnTo>
-                                <a:pt x="9335" y="0"/>
-                              </a:lnTo>
-                            </a:path>
-                          </a:pathLst>
-                        </a:custGeom>
-                        <a:noFill/>
-                        <a:ln w="5598">
-                          <a:solidFill>
-                            <a:srgbClr val="000000"/>
-                          </a:solidFill>
-                          <a:prstDash val="solid"/>
-                          <a:round/>
-                          <a:headEnd/>
-                          <a:tailEnd/>
-                        </a:ln>
-                        <a:extLst>
-                          <a:ext uri="{909E8E84-426E-40DD-AFC4-6F175D3DCCD1}">
-                            <a14:hiddenFill xmlns:a14="http://schemas.microsoft.com/office/drawing/2010/main">
-                              <a:solidFill>
-                                <a:srgbClr val="FFFFFF"/>
-                              </a:solidFill>
-                            </a14:hiddenFill>
-                          </a:ext>
-                        </a:extLst>
-                      </wps:spPr>
-                      <wps:bodyPr rot="0" vert="horz" wrap="square" lIns="91440" tIns="45720" rIns="91440" bIns="45720" anchor="t" anchorCtr="0" upright="1">
-                        <a:noAutofit/>
-                      </wps:bodyPr>
-                    </wps:wsp>
-                  </a:graphicData>
-                </a:graphic>
-                <wp14:sizeRelH relativeFrom="page">
-                  <wp14:pctWidth>0</wp14:pctWidth>
-                </wp14:sizeRelH>
-                <wp14:sizeRelV relativeFrom="page">
-                  <wp14:pctHeight>0</wp14:pctHeight>
-                </wp14:sizeRelV>
-              </wp:anchor>
-            </w:drawing>
-          </mc:Choice>
-          <mc:Fallback>
-            <w:pict>
-              <v:shape w14:anchorId="53B0A58E" id="Freeform 2" o:spid="_x0000_s1026" style="position:absolute;margin-left:35.05pt;margin-top:14.7pt;width:466.8pt;height:.1pt;z-index:-251655168;visibility:visible;mso-wrap-style:square;mso-width-percent:0;mso-height-percent:0;mso-wrap-distance-left:0;mso-wrap-distance-top:0;mso-wrap-distance-right:0;mso-wrap-distance-bottom:0;mso-position-horizontal:absolute;mso-position-horizontal-relative:page;mso-position-vertical:absolute;mso-position-vertical-relative:text;mso-width-percent:0;mso-height-percent:0;mso-width-relative:page;mso-height-relative:page;v-text-anchor:top" coordsize="9336,1270" o:gfxdata="UEsDBBQABgAIAAAAIQC2gziS/gAAAOEBAAATAAAAW0NvbnRlbnRfVHlwZXNdLnhtbJSRQU7DMBBF&#10;90jcwfIWJU67QAgl6YK0S0CoHGBkTxKLZGx5TGhvj5O2G0SRWNoz/78nu9wcxkFMGNg6quQqL6RA&#10;0s5Y6ir5vt9lD1JwBDIwOMJKHpHlpr69KfdHjyxSmriSfYz+USnWPY7AufNIadK6MEJMx9ApD/oD&#10;OlTrorhX2lFEilmcO2RdNtjC5xDF9pCuTyYBB5bi6bQ4syoJ3g9WQ0ymaiLzg5KdCXlKLjvcW893&#10;SUOqXwnz5DrgnHtJTxOsQfEKIT7DmDSUCaxw7Rqn8787ZsmRM9e2VmPeBN4uqYvTtW7jvijg9N/y&#10;JsXecLq0q+WD6m8AAAD//wMAUEsDBBQABgAIAAAAIQA4/SH/1gAAAJQBAAALAAAAX3JlbHMvLnJl&#10;bHOkkMFqwzAMhu+DvYPRfXGawxijTi+j0GvpHsDYimMaW0Yy2fr2M4PBMnrbUb/Q94l/f/hMi1qR&#10;JVI2sOt6UJgd+ZiDgffL8ekFlFSbvV0oo4EbChzGx4f9GRdb25HMsYhqlCwG5lrLq9biZkxWOiqY&#10;22YiTra2kYMu1l1tQD30/bPm3wwYN0x18gb45AdQl1tp5j/sFB2T0FQ7R0nTNEV3j6o9feQzro1i&#10;OWA14Fm+Q8a1a8+Bvu/d/dMb2JY5uiPbhG/ktn4cqGU/er3pcvwCAAD//wMAUEsDBBQABgAIAAAA&#10;IQCR0SfDnAIAAJUFAAAOAAAAZHJzL2Uyb0RvYy54bWysVNtu2zAMfR+wfxD0uKG1nTRpY9QphnYd&#10;BnQXoNkHKLIcG5NFTVLidF8/irbTNNtehgWIQYnU4eERxeubfavZTjnfgCl4dp5ypoyEsjGbgn9b&#10;3Z9dceaDMKXQYFTBn5TnN8vXr647m6sJ1KBL5RiCGJ93tuB1CDZPEi9r1Qp/DlYZdFbgWhFw6TZJ&#10;6USH6K1OJmk6TzpwpXUglfe4e9c7+ZLwq0rJ8KWqvApMFxy5Bfo6+q7jN1lei3zjhK0bOdAQ/8Ci&#10;FY3BpAeoOxEE27rmN6i2kQ48VOFcQptAVTVSUQ1YTZaeVPNYC6uoFhTH24NM/v/Bys+7R/vVRere&#10;PoD87lGRpLM+P3jiwmMMW3efoMQ7FNsAVOy+cm08iWWwPWn6dNBU7QOTuDlbTK6mc5Reoi+bXJLk&#10;icjHs3LrwwcFhCN2Dz70N1KiRXqWzIgWk64Qomo1Xs7bM5ayyzSL/+H+DkHZGPQmYauUdWwxnc5P&#10;gyZjECFlaTqd/wlrOoZFrMkRFrLfjPxEPVKWezNwRouJ2P8pqWTBR3VWyG2UBxEwKNb3l1jMfRrb&#10;nxlSOGzs05Z2nGFLr/tqrQiRWUwRTdYVnKSIGy3s1ArIFU7uDZM8e7U5jsLjsxesejeeiAmwaXqD&#10;kkauR/dq4L7Rmi5Wm0hlNltckTYedFNGZ2Tj3WZ9qx3bifhY6ReLQbAXYdb5cCd83ceRq6/ZwdaU&#10;lKVWonw/2EE0urcRSKPo1N2xoeOQ8Pkayidsbgf9bMBZhkYN7idnHc6FgvsfW+EUZ/qjwYe3yC4u&#10;4iChxcXscoILd+xZH3uEkQhV8MCxI6J5G/rhs7Wu2dSYKSMdDLzDR1U1sfuJX89qWODbJxmGORWH&#10;y/Gaop6n6fIXAAAA//8DAFBLAwQUAAYACAAAACEAGaqpc90AAAAJAQAADwAAAGRycy9kb3ducmV2&#10;LnhtbEyPwU7DMBBE70j8g7VI3KjdgNoS4lSAhHoE0oDEzU2WOMJeW7Gbhr/HOZXj7Ixm3hbbyRo2&#10;4hB6RxKWCwEMqXFtT52Eev9yswEWoqJWGUco4RcDbMvLi0LlrTvRO45V7FgqoZArCTpGn3MeGo1W&#10;hYXzSMn7doNVMcmh4+2gTqncGp4JseJW9ZQWtPL4rLH5qY5WwtvHq9+NYvdUb2pv9FfGP/cVl/L6&#10;anp8ABZxiucwzPgJHcrEdHBHagMzEtZimZISsvs7YLMvxO0a2GG+rICXBf//QfkHAAD//wMAUEsB&#10;Ai0AFAAGAAgAAAAhALaDOJL+AAAA4QEAABMAAAAAAAAAAAAAAAAAAAAAAFtDb250ZW50X1R5cGVz&#10;XS54bWxQSwECLQAUAAYACAAAACEAOP0h/9YAAACUAQAACwAAAAAAAAAAAAAAAAAvAQAAX3JlbHMv&#10;LnJlbHNQSwECLQAUAAYACAAAACEAkdEnw5wCAACVBQAADgAAAAAAAAAAAAAAAAAuAgAAZHJzL2Uy&#10;b0RvYy54bWxQSwECLQAUAAYACAAAACEAGaqpc90AAAAJAQAADwAAAAAAAAAAAAAAAAD2BAAAZHJz&#10;L2Rvd25yZXYueG1sUEsFBgAAAAAEAAQA8wAAAAAGAAAAAA==&#10;" path="m,l9335,e" filled="f" strokeweight=".1555mm">
-                <v:path arrowok="t" o:connecttype="custom" o:connectlocs="0,0;5927725,0" o:connectangles="0,0"/>
-                <w10:wrap type="topAndBottom" anchorx="page"/>
-              </v:shape>
-            </w:pict>
-          </mc:Fallback>
-        </mc:AlternateContent>
+        <w:pict w14:anchorId="5AAAD1A9">
+          <v:shape id="Freeform 2" o:spid="_x0000_s1026" style="position:absolute;margin-left:35.05pt;margin-top:14.7pt;width:466.8pt;height:.1pt;z-index:-251655168;visibility:visible;mso-wrap-style:square;mso-width-percent:0;mso-height-percent:0;mso-wrap-distance-left:0;mso-wrap-distance-top:0;mso-wrap-distance-right:0;mso-wrap-distance-bottom:0;mso-position-horizontal:absolute;mso-position-horizontal-relative:page;mso-position-vertical:absolute;mso-position-vertical-relative:text;mso-width-percent:0;mso-height-percent:0;mso-width-relative:page;mso-height-relative:page;v-text-anchor:top" coordsize="9336,1270" o:gfxdata="UEsDBBQABgAIAAAAIQC2gziS/gAAAOEBAAATAAAAW0NvbnRlbnRfVHlwZXNdLnhtbJSRQU7DMBBF&#10;90jcwfIWJU67QAgl6YK0S0CoHGBkTxKLZGx5TGhvj5O2G0SRWNoz/78nu9wcxkFMGNg6quQqL6RA&#10;0s5Y6ir5vt9lD1JwBDIwOMJKHpHlpr69KfdHjyxSmriSfYz+USnWPY7AufNIadK6MEJMx9ApD/oD&#10;OlTrorhX2lFEilmcO2RdNtjC5xDF9pCuTyYBB5bi6bQ4syoJ3g9WQ0ymaiLzg5KdCXlKLjvcW893&#10;SUOqXwnz5DrgnHtJTxOsQfEKIT7DmDSUCaxw7Rqn8787ZsmRM9e2VmPeBN4uqYvTtW7jvijg9N/y&#10;JsXecLq0q+WD6m8AAAD//wMAUEsDBBQABgAIAAAAIQA4/SH/1gAAAJQBAAALAAAAX3JlbHMvLnJl&#10;bHOkkMFqwzAMhu+DvYPRfXGawxijTi+j0GvpHsDYimMaW0Yy2fr2M4PBMnrbUb/Q94l/f/hMi1qR&#10;JVI2sOt6UJgd+ZiDgffL8ekFlFSbvV0oo4EbChzGx4f9GRdb25HMsYhqlCwG5lrLq9biZkxWOiqY&#10;22YiTra2kYMu1l1tQD30/bPm3wwYN0x18gb45AdQl1tp5j/sFB2T0FQ7R0nTNEV3j6o9feQzro1i&#10;OWA14Fm+Q8a1a8+Bvu/d/dMb2JY5uiPbhG/ktn4cqGU/er3pcvwCAAD//wMAUEsDBBQABgAIAAAA&#10;IQCR0SfDnAIAAJUFAAAOAAAAZHJzL2Uyb0RvYy54bWysVNtu2zAMfR+wfxD0uKG1nTRpY9QphnYd&#10;BnQXoNkHKLIcG5NFTVLidF8/irbTNNtehgWIQYnU4eERxeubfavZTjnfgCl4dp5ypoyEsjGbgn9b&#10;3Z9dceaDMKXQYFTBn5TnN8vXr647m6sJ1KBL5RiCGJ93tuB1CDZPEi9r1Qp/DlYZdFbgWhFw6TZJ&#10;6USH6K1OJmk6TzpwpXUglfe4e9c7+ZLwq0rJ8KWqvApMFxy5Bfo6+q7jN1lei3zjhK0bOdAQ/8Ci&#10;FY3BpAeoOxEE27rmN6i2kQ48VOFcQptAVTVSUQ1YTZaeVPNYC6uoFhTH24NM/v/Bys+7R/vVRere&#10;PoD87lGRpLM+P3jiwmMMW3efoMQ7FNsAVOy+cm08iWWwPWn6dNBU7QOTuDlbTK6mc5Reoi+bXJLk&#10;icjHs3LrwwcFhCN2Dz70N1KiRXqWzIgWk64Qomo1Xs7bM5ayyzSL/+H+DkHZGPQmYauUdWwxnc5P&#10;gyZjECFlaTqd/wlrOoZFrMkRFrLfjPxEPVKWezNwRouJ2P8pqWTBR3VWyG2UBxEwKNb3l1jMfRrb&#10;nxlSOGzs05Z2nGFLr/tqrQiRWUwRTdYVnKSIGy3s1ArIFU7uDZM8e7U5jsLjsxesejeeiAmwaXqD&#10;kkauR/dq4L7Rmi5Wm0hlNltckTYedFNGZ2Tj3WZ9qx3bifhY6ReLQbAXYdb5cCd83ceRq6/ZwdaU&#10;lKVWonw/2EE0urcRSKPo1N2xoeOQ8Pkayidsbgf9bMBZhkYN7idnHc6FgvsfW+EUZ/qjwYe3yC4u&#10;4iChxcXscoILd+xZH3uEkQhV8MCxI6J5G/rhs7Wu2dSYKSMdDLzDR1U1sfuJX89qWODbJxmGORWH&#10;y/Gaop6n6fIXAAAA//8DAFBLAwQUAAYACAAAACEAGaqpc90AAAAJAQAADwAAAGRycy9kb3ducmV2&#10;LnhtbEyPwU7DMBBE70j8g7VI3KjdgNoS4lSAhHoE0oDEzU2WOMJeW7Gbhr/HOZXj7Ixm3hbbyRo2&#10;4hB6RxKWCwEMqXFtT52Eev9yswEWoqJWGUco4RcDbMvLi0LlrTvRO45V7FgqoZArCTpGn3MeGo1W&#10;hYXzSMn7doNVMcmh4+2gTqncGp4JseJW9ZQWtPL4rLH5qY5WwtvHq9+NYvdUb2pv9FfGP/cVl/L6&#10;anp8ABZxiucwzPgJHcrEdHBHagMzEtZimZISsvs7YLMvxO0a2GG+rICXBf//QfkHAAD//wMAUEsB&#10;Ai0AFAAGAAgAAAAhALaDOJL+AAAA4QEAABMAAAAAAAAAAAAAAAAAAAAAAFtDb250ZW50X1R5cGVz&#10;XS54bWxQSwECLQAUAAYACAAAACEAOP0h/9YAAACUAQAACwAAAAAAAAAAAAAAAAAvAQAAX3JlbHMv&#10;LnJlbHNQSwECLQAUAAYACAAAACEAkdEnw5wCAACVBQAADgAAAAAAAAAAAAAAAAAuAgAAZHJzL2Uy&#10;b0RvYy54bWxQSwECLQAUAAYACAAAACEAGaqpc90AAAAJAQAADwAAAAAAAAAAAAAAAAD2BAAAZHJz&#10;L2Rvd25yZXYueG1sUEsFBgAAAAAEAAQA8wAAAAAGAAAAAA==&#10;" path="m,l9335,e" filled="f" strokeweight=".1555mm">
+            <v:path arrowok="t" o:connecttype="custom" o:connectlocs="0,0;5927725,0" o:connectangles="0,0"/>
+            <w10:wrap type="topAndBottom" anchorx="page"/>
+          </v:shape>
+        </w:pict>
       </w:r>
     </w:p>
     <w:p>
@@ -551,13 +412,8 @@
         <w:spacing w:line="360" w:lineRule="auto"/>
         <w:jc w:val="both"/>
       </w:pPr>
-      <w:proofErr w:type="spellStart"/>
-      <w:r>
-        <w:t>CodeConnect's</w:t>
-      </w:r>
-      <w:proofErr w:type="spellEnd"/>
-      <w:r>
-        <w:t xml:space="preserve"> learning center is a knowledge-sharing hub that offers a diverse array of tutorials and resources from industry experts. Its AI-driven job recommendation system exposes developers to opportunities that align with their skills and aspirations, demonstrating the platform's commitment to continuous learning. This feature goes beyond networking, adding an educational richness to the CodeConnect experience.</w:t>
+      <w:r>
+        <w:t>CodeConnect's learning center is a knowledge-sharing hub that offers a diverse array of tutorials and resources from industry experts. Its AI-driven job recommendation system exposes developers to opportunities that align with their skills and aspirations, demonstrating the platform's commitment to continuous learning. This feature goes beyond networking, adding an educational richness to the CodeConnect experience.</w:t>
       </w:r>
     </w:p>
     <w:p>
@@ -620,15 +476,7 @@
         <w:t xml:space="preserve"> </w:t>
       </w:r>
       <w:r>
-        <w:t xml:space="preserve">Django, MySQL, CSS, HTML, </w:t>
-      </w:r>
-      <w:proofErr w:type="spellStart"/>
-      <w:r>
-        <w:t>Nextjs</w:t>
-      </w:r>
-      <w:proofErr w:type="spellEnd"/>
-      <w:r>
-        <w:t>, Tailwind CSS.</w:t>
+        <w:t>Django, MySQL, CSS, HTML, Nextjs, Tailwind CSS.</w:t>
       </w:r>
     </w:p>
     <w:p>
@@ -979,23 +827,7 @@
           <w:sz w:val="24"/>
           <w:szCs w:val="24"/>
         </w:rPr>
-        <w:t xml:space="preserve">The landscape of social media platforms and online communities for developers and coding enthusiasts is a diverse one, with each offering unique features and experiences. Existing platforms like LinkedIn have served as pioneers in connecting professionals from various industries, offering developers the opportunity to showcase their skills, connect with peers, and explore job opportunities. However, these platforms lack the specialized focus required to cater to the intricate world of coding and collaborative coding practices. Similarly, GitHub, renowned for its role in version control and collaborative coding, excels in hosting and managing Git repositories, enabling developers to collaborate effectively. Still, it lacks the social networking elements present on broader platforms like LinkedIn. Meanwhile, Stack Overflow and Reddit provide valuable resources for developers seeking answers to coding questions and fostering a sense of community, yet they fall short in delivering the structured profile-building features seen in dedicated professional networks. Additionally, tools like Visual Studio Live Share and GitLab focus on real-time coding collaboration and project management but do not extend to offering a comprehensive social media experience. In light of these observations, the literature survey aims to uncover the gaps and opportunities in this evolving landscape to lay the foundation for </w:t>
-      </w:r>
-      <w:proofErr w:type="spellStart"/>
-      <w:r>
-        <w:rPr>
-          <w:sz w:val="24"/>
-          <w:szCs w:val="24"/>
-        </w:rPr>
-        <w:t>CodeConnect's</w:t>
-      </w:r>
-      <w:proofErr w:type="spellEnd"/>
-      <w:r>
-        <w:rPr>
-          <w:sz w:val="24"/>
-          <w:szCs w:val="24"/>
-        </w:rPr>
-        <w:t xml:space="preserve"> innovation.</w:t>
+        <w:t>The landscape of social media platforms and online communities for developers and coding enthusiasts is a diverse one, with each offering unique features and experiences. Existing platforms like LinkedIn have served as pioneers in connecting professionals from various industries, offering developers the opportunity to showcase their skills, connect with peers, and explore job opportunities. However, these platforms lack the specialized focus required to cater to the intricate world of coding and collaborative coding practices. Similarly, GitHub, renowned for its role in version control and collaborative coding, excels in hosting and managing Git repositories, enabling developers to collaborate effectively. Still, it lacks the social networking elements present on broader platforms like LinkedIn. Meanwhile, Stack Overflow and Reddit provide valuable resources for developers seeking answers to coding questions and fostering a sense of community, yet they fall short in delivering the structured profile-building features seen in dedicated professional networks. Additionally, tools like Visual Studio Live Share and GitLab focus on real-time coding collaboration and project management but do not extend to offering a comprehensive social media experience. In light of these observations, the literature survey aims to uncover the gaps and opportunities in this evolving landscape to lay the foundation for CodeConnect's innovation.</w:t>
       </w:r>
     </w:p>
     <w:p>
@@ -3784,23 +3616,13 @@
           <w:szCs w:val="24"/>
         </w:rPr>
       </w:pPr>
-      <w:proofErr w:type="gramStart"/>
-      <w:r>
-        <w:rPr>
-          <w:bCs/>
-          <w:sz w:val="24"/>
-          <w:szCs w:val="24"/>
-        </w:rPr>
-        <w:t>Fig  :</w:t>
-      </w:r>
-      <w:proofErr w:type="gramEnd"/>
-      <w:r>
-        <w:rPr>
-          <w:bCs/>
-          <w:sz w:val="24"/>
-          <w:szCs w:val="24"/>
-        </w:rPr>
-        <w:t xml:space="preserve"> ER diagram</w:t>
+      <w:r>
+        <w:rPr>
+          <w:bCs/>
+          <w:sz w:val="24"/>
+          <w:szCs w:val="24"/>
+        </w:rPr>
+        <w:t>Fig  : ER diagram</w:t>
       </w:r>
     </w:p>
     <w:p>
@@ -3870,21 +3692,12 @@
           <w:sz w:val="28"/>
         </w:rPr>
       </w:pPr>
-      <w:proofErr w:type="gramStart"/>
       <w:r>
         <w:rPr>
           <w:b/>
           <w:sz w:val="28"/>
         </w:rPr>
-        <w:t>Fig :</w:t>
-      </w:r>
-      <w:proofErr w:type="gramEnd"/>
-      <w:r>
-        <w:rPr>
-          <w:b/>
-          <w:sz w:val="28"/>
-        </w:rPr>
-        <w:t xml:space="preserve">  </w:t>
+        <w:t xml:space="preserve">Fig :  </w:t>
       </w:r>
       <w:r>
         <w:t>Component Diagram - Represents  high-level components in  system and their interaction</w:t>
@@ -4202,23 +4015,13 @@
           <w:lang w:val="en-IN"/>
         </w:rPr>
       </w:pPr>
-      <w:proofErr w:type="gramStart"/>
-      <w:r>
-        <w:rPr>
-          <w:b/>
-          <w:bCs/>
-          <w:lang w:val="en-IN"/>
-        </w:rPr>
-        <w:t>Open Source</w:t>
-      </w:r>
-      <w:proofErr w:type="gramEnd"/>
-      <w:r>
-        <w:rPr>
-          <w:b/>
-          <w:bCs/>
-          <w:lang w:val="en-IN"/>
-        </w:rPr>
-        <w:t xml:space="preserve"> Collaboration Hub:</w:t>
+      <w:r>
+        <w:rPr>
+          <w:b/>
+          <w:bCs/>
+          <w:lang w:val="en-IN"/>
+        </w:rPr>
+        <w:t>Open Source Collaboration Hub:</w:t>
       </w:r>
     </w:p>
     <w:p>
@@ -4708,17 +4511,8 @@
           <w:rFonts w:ascii="Times New Roman"/>
           <w:sz w:val="24"/>
         </w:rPr>
-        <w:t xml:space="preserve"> </w:t>
-      </w:r>
-      <w:proofErr w:type="spellStart"/>
-      <w:r>
-        <w:rPr>
-          <w:rFonts w:ascii="Times New Roman"/>
-          <w:sz w:val="24"/>
-        </w:rPr>
-        <w:t>Nextjs</w:t>
-      </w:r>
-      <w:proofErr w:type="spellEnd"/>
+        <w:t xml:space="preserve"> Nextjs</w:t>
+      </w:r>
       <w:r>
         <w:rPr>
           <w:rFonts w:ascii="Times New Roman"/>
@@ -4769,17 +4563,8 @@
           <w:rFonts w:ascii="Times New Roman"/>
           <w:sz w:val="24"/>
         </w:rPr>
-        <w:t xml:space="preserve">Tailwind </w:t>
-      </w:r>
-      <w:proofErr w:type="spellStart"/>
-      <w:r>
-        <w:rPr>
-          <w:rFonts w:ascii="Times New Roman"/>
-          <w:sz w:val="24"/>
-        </w:rPr>
-        <w:t>css</w:t>
-      </w:r>
-      <w:proofErr w:type="spellEnd"/>
+        <w:t>Tailwind css</w:t>
+      </w:r>
     </w:p>
     <w:p>
       <w:pPr>
@@ -5264,16 +5049,7 @@
           <w:sz w:val="32"/>
           <w:szCs w:val="32"/>
         </w:rPr>
-        <w:t xml:space="preserve">10)  </w:t>
-      </w:r>
-      <w:r>
-        <w:rPr>
-          <w:b/>
-          <w:bCs/>
-          <w:sz w:val="32"/>
-          <w:szCs w:val="32"/>
-        </w:rPr>
-        <w:t>ACKNOWLEDGEMENT</w:t>
+        <w:t>10)  ACKNOWLEDGEMENT</w:t>
       </w:r>
     </w:p>
     <w:p>
@@ -5503,10 +5279,7 @@
         </w:rPr>
       </w:pPr>
       <w:r>
-        <w:t xml:space="preserve">11) </w:t>
-      </w:r>
-      <w:r>
-        <w:t>REFERENCES</w:t>
+        <w:t>11) REFERENCES</w:t>
       </w:r>
     </w:p>
     <w:p>
@@ -5571,60 +5344,7 @@
           <w:szCs w:val="22"/>
         </w:rPr>
         <w:tab/>
-      </w:r>
-      <w:proofErr w:type="spellStart"/>
-      <w:r>
-        <w:rPr>
-          <w:spacing w:val="12"/>
-          <w:sz w:val="22"/>
-          <w:szCs w:val="22"/>
-        </w:rPr>
-        <w:t>Treude</w:t>
-      </w:r>
-      <w:proofErr w:type="spellEnd"/>
-      <w:r>
-        <w:rPr>
-          <w:spacing w:val="12"/>
-          <w:sz w:val="22"/>
-          <w:szCs w:val="22"/>
-        </w:rPr>
-        <w:t xml:space="preserve">, C., Figueira Filho, F., Cleary, B., &amp; </w:t>
-      </w:r>
-      <w:proofErr w:type="spellStart"/>
-      <w:r>
-        <w:rPr>
-          <w:spacing w:val="12"/>
-          <w:sz w:val="22"/>
-          <w:szCs w:val="22"/>
-        </w:rPr>
-        <w:t>Storey</w:t>
-      </w:r>
-      <w:proofErr w:type="spellEnd"/>
-      <w:r>
-        <w:rPr>
-          <w:spacing w:val="12"/>
-          <w:sz w:val="22"/>
-          <w:szCs w:val="22"/>
-        </w:rPr>
-        <w:t xml:space="preserve">, M.-A. (2012). Programming in a Socially Networked World: </w:t>
-      </w:r>
-      <w:proofErr w:type="gramStart"/>
-      <w:r>
-        <w:rPr>
-          <w:spacing w:val="12"/>
-          <w:sz w:val="22"/>
-          <w:szCs w:val="22"/>
-        </w:rPr>
-        <w:t>the</w:t>
-      </w:r>
-      <w:proofErr w:type="gramEnd"/>
-      <w:r>
-        <w:rPr>
-          <w:spacing w:val="12"/>
-          <w:sz w:val="22"/>
-          <w:szCs w:val="22"/>
-        </w:rPr>
-        <w:t xml:space="preserve"> Evolution of the Social Programmer. Conference Paper, January 2012.</w:t>
+        <w:t>Treude, C., Figueira Filho, F., Cleary, B., &amp; Storey, M.-A. (2012). Programming in a Socially Networked World: the Evolution of the Social Programmer. Conference Paper, January 2012.</w:t>
       </w:r>
     </w:p>
     <w:p>
@@ -5683,43 +5403,7 @@
           <w:szCs w:val="22"/>
         </w:rPr>
         <w:tab/>
-        <w:t>Nasir, J. A., Khatoon, A., &amp; Bharadwaj, S. (2018</w:t>
-      </w:r>
-      <w:proofErr w:type="gramStart"/>
-      <w:r>
-        <w:rPr>
-          <w:spacing w:val="12"/>
-          <w:sz w:val="22"/>
-          <w:szCs w:val="22"/>
-        </w:rPr>
-        <w:t>).Social</w:t>
-      </w:r>
-      <w:proofErr w:type="gramEnd"/>
-      <w:r>
-        <w:rPr>
-          <w:spacing w:val="12"/>
-          <w:sz w:val="22"/>
-          <w:szCs w:val="22"/>
-        </w:rPr>
-        <w:t xml:space="preserve"> Media users in India: A Futuristic </w:t>
-      </w:r>
-      <w:proofErr w:type="spellStart"/>
-      <w:r>
-        <w:rPr>
-          <w:spacing w:val="12"/>
-          <w:sz w:val="22"/>
-          <w:szCs w:val="22"/>
-        </w:rPr>
-        <w:t>Approach.IJRAR</w:t>
-      </w:r>
-      <w:proofErr w:type="spellEnd"/>
-      <w:r>
-        <w:rPr>
-          <w:spacing w:val="12"/>
-          <w:sz w:val="22"/>
-          <w:szCs w:val="22"/>
-        </w:rPr>
-        <w:t>- International Journal of Research and Analytical Reviews, Volume 5, Issue 4, October–December 2018.E ISSN: 2348 – 1269, Print ISSN: 2349-5138.Received: September 11, 2018; Accepted: October 22, 2018.</w:t>
+        <w:t>Nasir, J. A., Khatoon, A., &amp; Bharadwaj, S. (2018).Social Media users in India: A Futuristic Approach.IJRAR- International Journal of Research and Analytical Reviews, Volume 5, Issue 4, October–December 2018.E ISSN: 2348 – 1269, Print ISSN: 2349-5138.Received: September 11, 2018; Accepted: October 22, 2018.</w:t>
       </w:r>
     </w:p>
     <w:p>
@@ -6466,7 +6150,7 @@
       <w:lvlText w:val="%1)"/>
       <w:lvlJc w:val="left"/>
       <w:pPr>
-        <w:ind w:left="2911" w:hanging="360"/>
+        <w:ind w:left="2061" w:hanging="360"/>
       </w:pPr>
       <w:rPr>
         <w:rFonts w:hint="default"/>

</xml_diff>